<commit_message>
Made some edits to Fig2
</commit_message>
<xml_diff>
--- a/Figures/Table_covSTATISpaper.docx
+++ b/Figures/Table_covSTATISpaper.docx
@@ -86,6 +86,9 @@
         </w:tc>
       </w:tr>
       <w:tr>
+        <w:trPr>
+          <w:trHeight w:val="677"/>
+        </w:trPr>
         <w:tc>
           <w:tcPr>
             <w:cnfStyle w:val="001000000000" w:firstRow="0" w:lastRow="0" w:firstColumn="1" w:lastColumn="0" w:oddVBand="0" w:evenVBand="0" w:oddHBand="0" w:evenHBand="0" w:firstRowFirstColumn="0" w:firstRowLastColumn="0" w:lastRowFirstColumn="0" w:lastRowLastColumn="0"/>
@@ -97,12 +100,20 @@
               <w:jc w:val="center"/>
               <w:rPr>
                 <w:rFonts w:ascii="Arial" w:hAnsi="Arial" w:cs="Arial"/>
+                <w:sz w:val="22"/>
+                <w:szCs w:val="22"/>
+              </w:rPr>
+            </w:pPr>
+            <w:r>
+              <w:rPr>
+                <w:rFonts w:ascii="Arial" w:hAnsi="Arial" w:cs="Arial"/>
                 <w:b w:val="0"/>
                 <w:bCs w:val="0"/>
                 <w:sz w:val="22"/>
                 <w:szCs w:val="22"/>
               </w:rPr>
-            </w:pPr>
+              <w:t>Group comparison</w:t>
+            </w:r>
             <w:r>
               <w:rPr>
                 <w:rFonts w:ascii="Arial" w:hAnsi="Arial" w:cs="Arial"/>
@@ -111,7 +122,29 @@
                 <w:sz w:val="22"/>
                 <w:szCs w:val="22"/>
               </w:rPr>
-              <w:t>Group comparison or individual differences</w:t>
+              <w:t>/</w:t>
+            </w:r>
+          </w:p>
+          <w:p>
+            <w:pPr>
+              <w:jc w:val="center"/>
+              <w:rPr>
+                <w:rFonts w:ascii="Arial" w:hAnsi="Arial" w:cs="Arial"/>
+                <w:b w:val="0"/>
+                <w:bCs w:val="0"/>
+                <w:sz w:val="22"/>
+                <w:szCs w:val="22"/>
+              </w:rPr>
+            </w:pPr>
+            <w:r>
+              <w:rPr>
+                <w:rFonts w:ascii="Arial" w:hAnsi="Arial" w:cs="Arial"/>
+                <w:b w:val="0"/>
+                <w:bCs w:val="0"/>
+                <w:sz w:val="22"/>
+                <w:szCs w:val="22"/>
+              </w:rPr>
+              <w:t>individual differences</w:t>
             </w:r>
           </w:p>
         </w:tc>
@@ -136,7 +169,7 @@
                 <w:sz w:val="22"/>
                 <w:szCs w:val="22"/>
               </w:rPr>
-              <w:t>Average ROI connectivity across groups or across the entire sample</w:t>
+              <w:t>Group means of ROIs/networks</w:t>
             </w:r>
           </w:p>
         </w:tc>
@@ -161,7 +194,23 @@
                 <w:sz w:val="22"/>
                 <w:szCs w:val="22"/>
               </w:rPr>
-              <w:t>ROI connectivity per group</w:t>
+              <w:t>ROI</w:t>
+            </w:r>
+            <w:r>
+              <w:rPr>
+                <w:rFonts w:ascii="Arial" w:hAnsi="Arial" w:cs="Arial"/>
+                <w:sz w:val="22"/>
+                <w:szCs w:val="22"/>
+              </w:rPr>
+              <w:t>/network configuration</w:t>
+            </w:r>
+            <w:r>
+              <w:rPr>
+                <w:rFonts w:ascii="Arial" w:hAnsi="Arial" w:cs="Arial"/>
+                <w:sz w:val="22"/>
+                <w:szCs w:val="22"/>
+              </w:rPr>
+              <w:t xml:space="preserve"> </w:t>
             </w:r>
           </w:p>
           <w:p>
@@ -174,6 +223,22 @@
                 <w:szCs w:val="22"/>
               </w:rPr>
             </w:pPr>
+            <w:r>
+              <w:rPr>
+                <w:rFonts w:ascii="Arial" w:hAnsi="Arial" w:cs="Arial"/>
+                <w:sz w:val="22"/>
+                <w:szCs w:val="22"/>
+              </w:rPr>
+              <w:t>per group</w:t>
+            </w:r>
+            <w:r>
+              <w:rPr>
+                <w:rFonts w:ascii="Arial" w:hAnsi="Arial" w:cs="Arial"/>
+                <w:sz w:val="22"/>
+                <w:szCs w:val="22"/>
+              </w:rPr>
+              <w:t xml:space="preserve"> </w:t>
+            </w:r>
             <w:r>
               <w:rPr>
                 <w:rFonts w:ascii="Arial" w:hAnsi="Arial" w:cs="Arial"/>
@@ -236,7 +301,7 @@
                 <w:sz w:val="22"/>
                 <w:szCs w:val="22"/>
               </w:rPr>
-              <w:t>Average ROI connectivity across sessions</w:t>
+              <w:t>Session means of ROIs/networks</w:t>
             </w:r>
           </w:p>
         </w:tc>
@@ -261,7 +326,34 @@
                 <w:sz w:val="22"/>
                 <w:szCs w:val="22"/>
               </w:rPr>
-              <w:t>ROI connectivity per session</w:t>
+              <w:t>ROI</w:t>
+            </w:r>
+            <w:r>
+              <w:rPr>
+                <w:rFonts w:ascii="Arial" w:hAnsi="Arial" w:cs="Arial"/>
+                <w:sz w:val="22"/>
+                <w:szCs w:val="22"/>
+              </w:rPr>
+              <w:t>/network configuration</w:t>
+            </w:r>
+          </w:p>
+          <w:p>
+            <w:pPr>
+              <w:jc w:val="center"/>
+              <w:cnfStyle w:val="000000000000" w:firstRow="0" w:lastRow="0" w:firstColumn="0" w:lastColumn="0" w:oddVBand="0" w:evenVBand="0" w:oddHBand="0" w:evenHBand="0" w:firstRowFirstColumn="0" w:firstRowLastColumn="0" w:lastRowFirstColumn="0" w:lastRowLastColumn="0"/>
+              <w:rPr>
+                <w:rFonts w:ascii="Arial" w:hAnsi="Arial" w:cs="Arial"/>
+                <w:sz w:val="22"/>
+                <w:szCs w:val="22"/>
+              </w:rPr>
+            </w:pPr>
+            <w:r>
+              <w:rPr>
+                <w:rFonts w:ascii="Arial" w:hAnsi="Arial" w:cs="Arial"/>
+                <w:sz w:val="22"/>
+                <w:szCs w:val="22"/>
+              </w:rPr>
+              <w:t>per session</w:t>
             </w:r>
           </w:p>
         </w:tc>
@@ -317,7 +409,23 @@
                 <w:sz w:val="22"/>
                 <w:szCs w:val="22"/>
               </w:rPr>
-              <w:t>Average ROI connectivity across tasks/conditions</w:t>
+              <w:t>T</w:t>
+            </w:r>
+            <w:r>
+              <w:rPr>
+                <w:rFonts w:ascii="Arial" w:hAnsi="Arial" w:cs="Arial"/>
+                <w:sz w:val="22"/>
+                <w:szCs w:val="22"/>
+              </w:rPr>
+              <w:t>asks/condition</w:t>
+            </w:r>
+            <w:r>
+              <w:rPr>
+                <w:rFonts w:ascii="Arial" w:hAnsi="Arial" w:cs="Arial"/>
+                <w:sz w:val="22"/>
+                <w:szCs w:val="22"/>
+              </w:rPr>
+              <w:t xml:space="preserve"> means of ROIs/networks</w:t>
             </w:r>
           </w:p>
         </w:tc>
@@ -342,7 +450,31 @@
                 <w:sz w:val="22"/>
                 <w:szCs w:val="22"/>
               </w:rPr>
-              <w:t>ROI connectivity</w:t>
+              <w:t>ROI</w:t>
+            </w:r>
+            <w:r>
+              <w:rPr>
+                <w:rFonts w:ascii="Arial" w:hAnsi="Arial" w:cs="Arial"/>
+                <w:sz w:val="22"/>
+                <w:szCs w:val="22"/>
+              </w:rPr>
+              <w:t>/network</w:t>
+            </w:r>
+            <w:r>
+              <w:rPr>
+                <w:rFonts w:ascii="Arial" w:hAnsi="Arial" w:cs="Arial"/>
+                <w:sz w:val="22"/>
+                <w:szCs w:val="22"/>
+              </w:rPr>
+              <w:t xml:space="preserve"> </w:t>
+            </w:r>
+            <w:r>
+              <w:rPr>
+                <w:rFonts w:ascii="Arial" w:hAnsi="Arial" w:cs="Arial"/>
+                <w:sz w:val="22"/>
+                <w:szCs w:val="22"/>
+              </w:rPr>
+              <w:t>configuration</w:t>
             </w:r>
           </w:p>
           <w:p>
@@ -417,7 +549,7 @@
                 <w:sz w:val="22"/>
                 <w:szCs w:val="22"/>
               </w:rPr>
-              <w:t>Average ROI connectivity across neuroimaging modalities</w:t>
+              <w:t>Modality means of ROI/networks</w:t>
             </w:r>
           </w:p>
         </w:tc>
@@ -442,7 +574,31 @@
                 <w:sz w:val="22"/>
                 <w:szCs w:val="22"/>
               </w:rPr>
-              <w:t>ROI connectivity</w:t>
+              <w:t>ROI</w:t>
+            </w:r>
+            <w:r>
+              <w:rPr>
+                <w:rFonts w:ascii="Arial" w:hAnsi="Arial" w:cs="Arial"/>
+                <w:sz w:val="22"/>
+                <w:szCs w:val="22"/>
+              </w:rPr>
+              <w:t>/network</w:t>
+            </w:r>
+            <w:r>
+              <w:rPr>
+                <w:rFonts w:ascii="Arial" w:hAnsi="Arial" w:cs="Arial"/>
+                <w:sz w:val="22"/>
+                <w:szCs w:val="22"/>
+              </w:rPr>
+              <w:t xml:space="preserve"> </w:t>
+            </w:r>
+            <w:r>
+              <w:rPr>
+                <w:rFonts w:ascii="Arial" w:hAnsi="Arial" w:cs="Arial"/>
+                <w:sz w:val="22"/>
+                <w:szCs w:val="22"/>
+              </w:rPr>
+              <w:t>configuration</w:t>
             </w:r>
           </w:p>
           <w:p>
@@ -517,7 +673,23 @@
                 <w:sz w:val="22"/>
                 <w:szCs w:val="22"/>
               </w:rPr>
-              <w:t>Average ROI connectivity across time within scanning session (e.g., across sliding windows)</w:t>
+              <w:t>Means of time chunks</w:t>
+            </w:r>
+            <w:r>
+              <w:rPr>
+                <w:rFonts w:ascii="Arial" w:hAnsi="Arial" w:cs="Arial"/>
+                <w:sz w:val="22"/>
+                <w:szCs w:val="22"/>
+              </w:rPr>
+              <w:t xml:space="preserve"> (e.g., across sliding windows)</w:t>
+            </w:r>
+            <w:r>
+              <w:rPr>
+                <w:rFonts w:ascii="Arial" w:hAnsi="Arial" w:cs="Arial"/>
+                <w:sz w:val="22"/>
+                <w:szCs w:val="22"/>
+              </w:rPr>
+              <w:t xml:space="preserve"> of ROI/networks</w:t>
             </w:r>
           </w:p>
         </w:tc>
@@ -542,7 +714,47 @@
                 <w:sz w:val="22"/>
                 <w:szCs w:val="22"/>
               </w:rPr>
-              <w:t>ROI connectivity per time chunk (e.g. per window)</w:t>
+              <w:t>ROI</w:t>
+            </w:r>
+            <w:r>
+              <w:rPr>
+                <w:rFonts w:ascii="Arial" w:hAnsi="Arial" w:cs="Arial"/>
+                <w:sz w:val="22"/>
+                <w:szCs w:val="22"/>
+              </w:rPr>
+              <w:t>/network</w:t>
+            </w:r>
+            <w:r>
+              <w:rPr>
+                <w:rFonts w:ascii="Arial" w:hAnsi="Arial" w:cs="Arial"/>
+                <w:sz w:val="22"/>
+                <w:szCs w:val="22"/>
+              </w:rPr>
+              <w:t xml:space="preserve"> </w:t>
+            </w:r>
+            <w:r>
+              <w:rPr>
+                <w:rFonts w:ascii="Arial" w:hAnsi="Arial" w:cs="Arial"/>
+                <w:sz w:val="22"/>
+                <w:szCs w:val="22"/>
+              </w:rPr>
+              <w:t>configuration</w:t>
+            </w:r>
+            <w:r>
+              <w:rPr>
+                <w:rFonts w:ascii="Arial" w:hAnsi="Arial" w:cs="Arial"/>
+                <w:sz w:val="22"/>
+                <w:szCs w:val="22"/>
+              </w:rPr>
+              <w:t xml:space="preserve"> </w:t>
+            </w:r>
+            <w:r>
+              <w:rPr>
+                <w:rFonts w:ascii="Arial" w:hAnsi="Arial" w:cs="Arial"/>
+                <w:sz w:val="22"/>
+                <w:szCs w:val="22"/>
+              </w:rPr>
+              <w:t>per time chunk (e.g. per window)</w:t>
             </w:r>
           </w:p>
         </w:tc>

</xml_diff>